<commit_message>
Added my test spec files
</commit_message>
<xml_diff>
--- a/Testing/Test Case Specification - Record Results.docx
+++ b/Testing/Test Case Specification - Record Results.docx
@@ -7,11 +7,11 @@
         <w:pStyle w:val="Title"/>
         <w:jc w:val="right"/>
       </w:pPr>
-      <w:proofErr w:type="spellStart"/>
+      <w:bookmarkStart w:id="0" w:name="_GoBack"/>
+      <w:bookmarkEnd w:id="0"/>
       <w:r>
         <w:t>FireAlertScanner</w:t>
       </w:r>
-      <w:proofErr w:type="spellEnd"/>
     </w:p>
     <w:p>
       <w:pPr>
@@ -26,8 +26,6 @@
       <w:r>
         <w:t xml:space="preserve"> – Record Results</w:t>
       </w:r>
-      <w:bookmarkStart w:id="0" w:name="_GoBack"/>
-      <w:bookmarkEnd w:id="0"/>
     </w:p>
     <w:p>
       <w:pPr>
@@ -66,35 +64,6 @@
     <w:p>
       <w:pPr>
         <w:jc w:val="right"/>
-      </w:pPr>
-    </w:p>
-    <w:p>
-      <w:pPr>
-        <w:pStyle w:val="InfoBlue"/>
-      </w:pPr>
-      <w:r>
-        <w:t>[Note:  Text enclosed in square brackets and displayed in blue italics (style=</w:t>
-      </w:r>
-      <w:proofErr w:type="spellStart"/>
-      <w:r>
-        <w:t>InfoBlue</w:t>
-      </w:r>
-      <w:proofErr w:type="spellEnd"/>
-      <w:r>
-        <w:t xml:space="preserve">) is included to provide guidance to the author and should be deleted before publishing the document. A paragraph entered following this style will automatically be set to normal (style=Body Text).]     </w:t>
-      </w:r>
-    </w:p>
-    <w:p>
-      <w:pPr>
-        <w:pStyle w:val="InfoBlue"/>
-      </w:pPr>
-      <w:r>
-        <w:t xml:space="preserve">[To customize automatic fields (which display a gray background when selected), select File&gt;Properties and replace the Title, Subject and Company fields with the appropriate information for this document.    After closing the dialog, automatic fields may be updated throughout the document by selecting Edit&gt;Select All (or Ctrl-A) and pressing F9, or simply click on the field and press F9.  This must be done separately for Headers and Footers.  Alt-F9 will toggle between displaying the field names and the field contents.  See Word help for more information on working with fields.] </w:t>
-      </w:r>
-    </w:p>
-    <w:p>
-      <w:pPr>
-        <w:pStyle w:val="BodyText"/>
       </w:pPr>
     </w:p>
     <w:p>
@@ -109,13 +78,7 @@
         </w:sectPr>
       </w:pPr>
       <w:r>
-        <w:t xml:space="preserve">[Note: </w:t>
-      </w:r>
-      <w:r>
-        <w:t>Documents described in this section are based on the IEEE 829 standard on testing documentation. Note that we omitted certain sections and documents (e.g., the Test Item Transmittal Report) for the sake of simplicity. Refer to the standard for a complete description of these documents [IEEE Std. 829-2008].</w:t>
-      </w:r>
-      <w:r>
-        <w:t xml:space="preserve">]                </w:t>
+        <w:t xml:space="preserve">                </w:t>
       </w:r>
     </w:p>
     <w:p>
@@ -417,9 +380,6 @@
       </w:pPr>
       <w:r>
         <w:br w:type="page"/>
-      </w:r>
-      <w:r>
-        <w:lastRenderedPageBreak/>
         <w:t>Table of Contents</w:t>
       </w:r>
     </w:p>
@@ -788,16 +748,10 @@
     </w:p>
     <w:p>
       <w:pPr>
-        <w:pStyle w:val="InfoBlue"/>
-      </w:pPr>
-      <w:r>
-        <w:t>[</w:t>
-      </w:r>
-      <w:r>
-        <w:t>The Test Case Specification identifier is the name of the test case, used to distinguish it from other test cases. Conventions such as naming the test cases from the features or the component being tested allow developers to more easily refer to test cases</w:t>
-      </w:r>
-      <w:r>
-        <w:t>.]</w:t>
+        <w:pStyle w:val="BodyText"/>
+      </w:pPr>
+      <w:r>
+        <w:t>Record Results</w:t>
       </w:r>
     </w:p>
     <w:p>
@@ -812,16 +766,26 @@
     </w:p>
     <w:p>
       <w:pPr>
-        <w:pStyle w:val="InfoBlue"/>
-      </w:pPr>
-      <w:r>
-        <w:t xml:space="preserve">[This section </w:t>
-      </w:r>
-      <w:r>
-        <w:t>lists the components under test and the features being exercised</w:t>
-      </w:r>
-      <w:r>
-        <w:t>.]</w:t>
+        <w:ind w:left="720"/>
+      </w:pPr>
+      <w:r>
+        <w:t>Make a change and switch rooms/floors</w:t>
+      </w:r>
+    </w:p>
+    <w:p>
+      <w:pPr>
+        <w:ind w:left="720"/>
+      </w:pPr>
+      <w:r>
+        <w:t>Make a change and press the save button</w:t>
+      </w:r>
+    </w:p>
+    <w:p>
+      <w:pPr>
+        <w:ind w:left="720"/>
+      </w:pPr>
+      <w:r>
+        <w:t>Make a change and press the back button</w:t>
       </w:r>
     </w:p>
     <w:p>
@@ -833,144 +797,376 @@
         <w:t>Input specifications</w:t>
       </w:r>
       <w:bookmarkEnd w:id="3"/>
+    </w:p>
+    <w:p>
+      <w:pPr>
+        <w:pStyle w:val="ListParagraph"/>
+        <w:numPr>
+          <w:ilvl w:val="0"/>
+          <w:numId w:val="5"/>
+        </w:numPr>
+      </w:pPr>
+      <w:r>
+        <w:t>Navigate to ScanActivity</w:t>
+      </w:r>
+    </w:p>
+    <w:p>
+      <w:pPr>
+        <w:pStyle w:val="ListParagraph"/>
+        <w:numPr>
+          <w:ilvl w:val="0"/>
+          <w:numId w:val="5"/>
+        </w:numPr>
+      </w:pPr>
+      <w:r>
+        <w:t>Expand any equipment item</w:t>
+      </w:r>
+    </w:p>
+    <w:p>
+      <w:pPr>
+        <w:pStyle w:val="ListParagraph"/>
+        <w:numPr>
+          <w:ilvl w:val="0"/>
+          <w:numId w:val="5"/>
+        </w:numPr>
+      </w:pPr>
+      <w:r>
+        <w:t xml:space="preserve">Select </w:t>
+      </w:r>
+      <w:r>
+        <w:rPr>
+          <w:i/>
+        </w:rPr>
+        <w:t>Pass</w:t>
+      </w:r>
+      <w:r>
+        <w:t xml:space="preserve"> or </w:t>
+      </w:r>
+      <w:r>
+        <w:rPr>
+          <w:i/>
+        </w:rPr>
+        <w:t>Fail</w:t>
+      </w:r>
+      <w:r>
+        <w:t xml:space="preserve"> for any inspection element</w:t>
+      </w:r>
+    </w:p>
+    <w:p>
+      <w:pPr>
+        <w:pStyle w:val="ListParagraph"/>
+        <w:numPr>
+          <w:ilvl w:val="0"/>
+          <w:numId w:val="5"/>
+        </w:numPr>
+      </w:pPr>
+      <w:r>
+        <w:t>Drop down the Room spinner and select a different room</w:t>
+      </w:r>
+    </w:p>
+    <w:p>
+      <w:pPr>
+        <w:pStyle w:val="ListParagraph"/>
+        <w:numPr>
+          <w:ilvl w:val="0"/>
+          <w:numId w:val="5"/>
+        </w:numPr>
+      </w:pPr>
+      <w:r>
+        <w:t xml:space="preserve">Press the </w:t>
+      </w:r>
+      <w:r>
+        <w:rPr>
+          <w:i/>
+        </w:rPr>
+        <w:t>Yes</w:t>
+      </w:r>
+      <w:r>
+        <w:t xml:space="preserve"> button of the</w:t>
+      </w:r>
+      <w:r>
+        <w:t xml:space="preserve"> displayed</w:t>
+      </w:r>
+      <w:r>
+        <w:t xml:space="preserve"> dialog</w:t>
+      </w:r>
+    </w:p>
+    <w:p>
+      <w:pPr>
+        <w:pStyle w:val="ListParagraph"/>
+        <w:numPr>
+          <w:ilvl w:val="0"/>
+          <w:numId w:val="5"/>
+        </w:numPr>
+      </w:pPr>
+      <w:r>
+        <w:t>Make another change to an inspection element</w:t>
+      </w:r>
+    </w:p>
+    <w:p>
+      <w:pPr>
+        <w:pStyle w:val="ListParagraph"/>
+        <w:numPr>
+          <w:ilvl w:val="0"/>
+          <w:numId w:val="5"/>
+        </w:numPr>
+      </w:pPr>
+      <w:r>
+        <w:t xml:space="preserve">Press the </w:t>
+      </w:r>
+      <w:r>
+        <w:rPr>
+          <w:i/>
+        </w:rPr>
+        <w:t>Save</w:t>
+      </w:r>
+      <w:r>
+        <w:t xml:space="preserve"> button</w:t>
+      </w:r>
+    </w:p>
+    <w:p>
+      <w:pPr>
+        <w:pStyle w:val="ListParagraph"/>
+        <w:numPr>
+          <w:ilvl w:val="0"/>
+          <w:numId w:val="5"/>
+        </w:numPr>
+      </w:pPr>
+      <w:r>
+        <w:t>Make another change to an inspection element</w:t>
+      </w:r>
+    </w:p>
+    <w:p>
+      <w:pPr>
+        <w:pStyle w:val="ListParagraph"/>
+        <w:numPr>
+          <w:ilvl w:val="0"/>
+          <w:numId w:val="5"/>
+        </w:numPr>
+      </w:pPr>
+      <w:r>
+        <w:t>Press the device’s back button</w:t>
+      </w:r>
+    </w:p>
+    <w:p>
+      <w:pPr>
+        <w:pStyle w:val="Heading1"/>
+      </w:pPr>
+      <w:bookmarkStart w:id="4" w:name="_Toc352009708"/>
+      <w:r>
+        <w:t>Output specifications</w:t>
+      </w:r>
+      <w:bookmarkEnd w:id="4"/>
+    </w:p>
+    <w:p>
+      <w:pPr>
+        <w:pStyle w:val="ListParagraph"/>
+        <w:numPr>
+          <w:ilvl w:val="0"/>
+          <w:numId w:val="6"/>
+        </w:numPr>
+      </w:pPr>
+      <w:r>
+        <w:t>Switching rooms/floors after a change</w:t>
+      </w:r>
+    </w:p>
+    <w:p>
+      <w:pPr>
+        <w:pStyle w:val="ListParagraph"/>
+        <w:numPr>
+          <w:ilvl w:val="1"/>
+          <w:numId w:val="6"/>
+        </w:numPr>
+      </w:pPr>
+      <w:r>
+        <w:t>A dialog is displayed, prompting the user to save changes, or finish the current room.</w:t>
+      </w:r>
+    </w:p>
+    <w:p>
+      <w:pPr>
+        <w:pStyle w:val="ListParagraph"/>
+        <w:numPr>
+          <w:ilvl w:val="1"/>
+          <w:numId w:val="6"/>
+        </w:numPr>
+      </w:pPr>
+      <w:r>
+        <w:t xml:space="preserve">The </w:t>
+      </w:r>
+      <w:r>
+        <w:rPr>
+          <w:i/>
+        </w:rPr>
+        <w:t>InspectionData.xml</w:t>
+      </w:r>
+      <w:r>
+        <w:t xml:space="preserve"> on the SD card reflects the changes made.</w:t>
+      </w:r>
+    </w:p>
+    <w:p>
+      <w:pPr>
+        <w:pStyle w:val="ListParagraph"/>
+        <w:numPr>
+          <w:ilvl w:val="0"/>
+          <w:numId w:val="6"/>
+        </w:numPr>
+      </w:pPr>
+      <w:r>
+        <w:t>Pressing the save button</w:t>
+      </w:r>
+    </w:p>
+    <w:p>
+      <w:pPr>
+        <w:pStyle w:val="ListParagraph"/>
+        <w:numPr>
+          <w:ilvl w:val="1"/>
+          <w:numId w:val="6"/>
+        </w:numPr>
+      </w:pPr>
+      <w:r>
+        <w:t>The save button greys out and says “Saving…”.</w:t>
+      </w:r>
+    </w:p>
+    <w:p>
+      <w:pPr>
+        <w:pStyle w:val="ListParagraph"/>
+        <w:numPr>
+          <w:ilvl w:val="1"/>
+          <w:numId w:val="6"/>
+        </w:numPr>
+      </w:pPr>
+      <w:r>
+        <w:t xml:space="preserve">The </w:t>
+      </w:r>
+      <w:r>
+        <w:rPr>
+          <w:i/>
+        </w:rPr>
+        <w:t>InspectionData.xml</w:t>
+      </w:r>
+      <w:r>
+        <w:t xml:space="preserve"> on the SD card reflects the changes made.</w:t>
+      </w:r>
+    </w:p>
+    <w:p>
+      <w:pPr>
+        <w:pStyle w:val="ListParagraph"/>
+        <w:numPr>
+          <w:ilvl w:val="0"/>
+          <w:numId w:val="6"/>
+        </w:numPr>
+      </w:pPr>
+      <w:r>
+        <w:t>Pressing the back button after a change</w:t>
+      </w:r>
+    </w:p>
+    <w:p>
+      <w:pPr>
+        <w:pStyle w:val="ListParagraph"/>
+        <w:numPr>
+          <w:ilvl w:val="1"/>
+          <w:numId w:val="6"/>
+        </w:numPr>
+      </w:pPr>
+      <w:r>
+        <w:t>A dialog is displayed, prompting the user to save changes.</w:t>
+      </w:r>
+    </w:p>
+    <w:p>
+      <w:pPr>
+        <w:pStyle w:val="ListParagraph"/>
+        <w:numPr>
+          <w:ilvl w:val="1"/>
+          <w:numId w:val="6"/>
+        </w:numPr>
+      </w:pPr>
+      <w:r>
+        <w:t xml:space="preserve">The </w:t>
+      </w:r>
+      <w:r>
+        <w:rPr>
+          <w:i/>
+        </w:rPr>
+        <w:t>InspectionData.xml</w:t>
+      </w:r>
+      <w:r>
+        <w:t xml:space="preserve"> on the SD card reflects the changes made.</w:t>
+      </w:r>
+    </w:p>
+    <w:p>
+      <w:pPr>
+        <w:pStyle w:val="ListParagraph"/>
+        <w:numPr>
+          <w:ilvl w:val="1"/>
+          <w:numId w:val="6"/>
+        </w:numPr>
+      </w:pPr>
+      <w:r>
+        <w:t>The UI is navigated to the previous Activity.</w:t>
+      </w:r>
+    </w:p>
+    <w:p>
+      <w:pPr>
+        <w:pStyle w:val="Heading1"/>
+      </w:pPr>
+      <w:bookmarkStart w:id="5" w:name="_Toc352009709"/>
+      <w:r>
+        <w:t>Environmental needs</w:t>
+      </w:r>
+      <w:bookmarkEnd w:id="5"/>
       <w:r>
         <w:t xml:space="preserve"> </w:t>
       </w:r>
     </w:p>
     <w:p>
       <w:pPr>
-        <w:pStyle w:val="InfoBlue"/>
-      </w:pPr>
-      <w:r>
-        <w:t xml:space="preserve">[This section </w:t>
-      </w:r>
-      <w:r>
-        <w:t>lists the inputs required for the test cases</w:t>
-      </w:r>
-      <w:r>
-        <w:t>.]</w:t>
+        <w:ind w:left="720"/>
+      </w:pPr>
+      <w:r>
+        <w:rPr>
+          <w:i/>
+        </w:rPr>
+        <w:t>InspectionData.xml</w:t>
+      </w:r>
+      <w:r>
+        <w:t xml:space="preserve"> must be located in the external data storage to load the menus correctly.</w:t>
       </w:r>
     </w:p>
     <w:p>
       <w:pPr>
         <w:pStyle w:val="Heading1"/>
       </w:pPr>
-      <w:bookmarkStart w:id="4" w:name="_Toc352009708"/>
-      <w:r>
-        <w:t>Output specifications</w:t>
-      </w:r>
-      <w:bookmarkEnd w:id="4"/>
-    </w:p>
-    <w:p>
-      <w:pPr>
-        <w:pStyle w:val="InfoBlue"/>
-      </w:pPr>
-      <w:r>
-        <w:t xml:space="preserve">[This section </w:t>
-      </w:r>
-      <w:r>
-        <w:t>lists the expected output. This output is computed manually or with a competing system (such as a legacy system being replaced</w:t>
-      </w:r>
-      <w:r>
-        <w:t>)</w:t>
-      </w:r>
-      <w:r>
-        <w:t>.</w:t>
-      </w:r>
-      <w:r>
-        <w:t>]</w:t>
+      <w:bookmarkStart w:id="6" w:name="_Toc352009710"/>
+      <w:r>
+        <w:t>Special procedural requirements</w:t>
+      </w:r>
+      <w:bookmarkEnd w:id="6"/>
+    </w:p>
+    <w:p>
+      <w:pPr>
+        <w:ind w:left="720"/>
+      </w:pPr>
+      <w:r>
+        <w:t>N/A</w:t>
       </w:r>
     </w:p>
     <w:p>
       <w:pPr>
         <w:pStyle w:val="Heading1"/>
       </w:pPr>
-      <w:bookmarkStart w:id="5" w:name="_Toc352009709"/>
-      <w:r>
-        <w:t>Environmental needs</w:t>
-      </w:r>
-      <w:bookmarkEnd w:id="5"/>
-      <w:r>
-        <w:t xml:space="preserve"> </w:t>
-      </w:r>
-    </w:p>
-    <w:p>
-      <w:pPr>
-        <w:pStyle w:val="InfoBlue"/>
-      </w:pPr>
-      <w:r>
-        <w:t xml:space="preserve">[This section </w:t>
-      </w:r>
-      <w:r>
-        <w:t>lists the hardware and software platform needed to execute the test, including any test drivers or stubs</w:t>
-      </w:r>
-      <w:r>
-        <w:t>.]</w:t>
-      </w:r>
-    </w:p>
-    <w:p>
-      <w:pPr>
-        <w:pStyle w:val="Heading1"/>
-      </w:pPr>
-      <w:bookmarkStart w:id="6" w:name="_Toc352009710"/>
-      <w:r>
-        <w:t>Special procedural requirements</w:t>
-      </w:r>
-      <w:bookmarkEnd w:id="6"/>
-      <w:r>
-        <w:t xml:space="preserve"> </w:t>
-      </w:r>
-    </w:p>
-    <w:p>
-      <w:pPr>
-        <w:pStyle w:val="InfoBlue"/>
-      </w:pPr>
-      <w:r>
-        <w:t xml:space="preserve">[This section </w:t>
-      </w:r>
-      <w:r>
-        <w:t>lists any constraints needed to execute the test such as timing, load, or operator intervention</w:t>
-      </w:r>
-      <w:r>
-        <w:t>.]</w:t>
-      </w:r>
-    </w:p>
-    <w:p>
-      <w:pPr>
-        <w:pStyle w:val="Heading1"/>
-      </w:pPr>
       <w:bookmarkStart w:id="7" w:name="_Toc352009711"/>
       <w:r>
         <w:t>Intercase dependencies</w:t>
       </w:r>
       <w:bookmarkEnd w:id="7"/>
-      <w:r>
-        <w:t xml:space="preserve"> </w:t>
-      </w:r>
-    </w:p>
-    <w:p>
-      <w:pPr>
-        <w:pStyle w:val="InfoBlue"/>
-      </w:pPr>
-      <w:r>
-        <w:t xml:space="preserve">[This section </w:t>
-      </w:r>
-      <w:r>
-        <w:t>lists the dependencies with other test cases</w:t>
-      </w:r>
-      <w:r>
-        <w:t>.]</w:t>
-      </w:r>
     </w:p>
     <w:p>
       <w:pPr>
         <w:pStyle w:val="BodyText"/>
       </w:pPr>
-    </w:p>
-    <w:p>
-      <w:pPr>
-        <w:pStyle w:val="BodyText"/>
-      </w:pPr>
+      <w:r>
+        <w:t>N/A</w:t>
+      </w:r>
     </w:p>
     <w:p>
       <w:pPr>
@@ -1178,21 +1374,12 @@
 
 <file path=word/header1.xml><?xml version="1.0" encoding="utf-8"?>
 <w:hdr xmlns:wpc="http://schemas.microsoft.com/office/word/2010/wordprocessingCanvas" xmlns:mo="http://schemas.microsoft.com/office/mac/office/2008/main" xmlns:mc="http://schemas.openxmlformats.org/markup-compatibility/2006" xmlns:mv="urn:schemas-microsoft-com:mac:vml" xmlns:o="urn:schemas-microsoft-com:office:office" xmlns:r="http://schemas.openxmlformats.org/officeDocument/2006/relationships" xmlns:m="http://schemas.openxmlformats.org/officeDocument/2006/math" xmlns:v="urn:schemas-microsoft-com:vml" xmlns:wp14="http://schemas.microsoft.com/office/word/2010/wordprocessingDrawing" xmlns:wp="http://schemas.openxmlformats.org/drawingml/2006/wordprocessingDrawing" xmlns:w10="urn:schemas-microsoft-com:office:word" xmlns:w="http://schemas.openxmlformats.org/wordprocessingml/2006/main" xmlns:w14="http://schemas.microsoft.com/office/word/2010/wordml" xmlns:wpg="http://schemas.microsoft.com/office/word/2010/wordprocessingGroup" xmlns:wpi="http://schemas.microsoft.com/office/word/2010/wordprocessingInk" xmlns:wne="http://schemas.microsoft.com/office/word/2006/wordml" xmlns:wps="http://schemas.microsoft.com/office/word/2010/wordprocessingShape" mc:Ignorable="w14 wp14">
-  <w:p>
-    <w:pPr>
-      <w:rPr>
-        <w:sz w:val="24"/>
-      </w:rPr>
-    </w:pPr>
-  </w:p>
+  <w:p/>
   <w:p>
     <w:pPr>
       <w:pBdr>
         <w:top w:val="single" w:sz="6" w:space="1" w:color="auto"/>
       </w:pBdr>
-      <w:rPr>
-        <w:sz w:val="24"/>
-      </w:rPr>
     </w:pPr>
   </w:p>
   <w:p>
@@ -1254,9 +1441,6 @@
         <w:bottom w:val="single" w:sz="6" w:space="1" w:color="auto"/>
       </w:pBdr>
       <w:jc w:val="right"/>
-      <w:rPr>
-        <w:sz w:val="24"/>
-      </w:rPr>
     </w:pPr>
   </w:p>
   <w:p>
@@ -1311,11 +1495,9 @@
             </w:rPr>
             <w:fldChar w:fldCharType="separate"/>
           </w:r>
-          <w:proofErr w:type="spellStart"/>
           <w:r>
             <w:t>FireAlertScanner</w:t>
           </w:r>
-          <w:proofErr w:type="spellEnd"/>
           <w:r>
             <w:rPr>
               <w:i/>
@@ -1399,7 +1581,7 @@
   <w:abstractNum w:abstractNumId="0">
     <w:nsid w:val="FFFFFFFB"/>
     <w:multiLevelType w:val="multilevel"/>
-    <w:tmpl w:val="FFFFFFFF"/>
+    <w:tmpl w:val="66369F0E"/>
     <w:lvl w:ilvl="0">
       <w:start w:val="1"/>
       <w:numFmt w:val="decimal"/>
@@ -1412,9 +1594,11 @@
       <w:start w:val="1"/>
       <w:numFmt w:val="decimal"/>
       <w:pStyle w:val="Heading2"/>
-      <w:lvlText w:val="%1.%2"/>
-      <w:legacy w:legacy="1" w:legacySpace="144" w:legacyIndent="0"/>
-      <w:lvlJc w:val="left"/>
+      <w:lvlText w:val="%2."/>
+      <w:lvlJc w:val="left"/>
+      <w:pPr>
+        <w:ind w:left="360" w:hanging="360"/>
+      </w:pPr>
     </w:lvl>
     <w:lvl w:ilvl="2">
       <w:start w:val="1"/>
@@ -1770,6 +1954,205 @@
         <w:rFonts w:ascii="Wingdings" w:hAnsi="Wingdings" w:hint="default"/>
         <w:sz w:val="20"/>
       </w:rPr>
+    </w:lvl>
+  </w:abstractNum>
+  <w:abstractNum w:abstractNumId="4">
+    <w:nsid w:val="315724E9"/>
+    <w:multiLevelType w:val="hybridMultilevel"/>
+    <w:tmpl w:val="8962EF44"/>
+    <w:lvl w:ilvl="0" w:tplc="04090001">
+      <w:start w:val="1"/>
+      <w:numFmt w:val="bullet"/>
+      <w:lvlText w:val=""/>
+      <w:lvlJc w:val="left"/>
+      <w:pPr>
+        <w:ind w:left="1080" w:hanging="360"/>
+      </w:pPr>
+      <w:rPr>
+        <w:rFonts w:ascii="Symbol" w:hAnsi="Symbol" w:hint="default"/>
+      </w:rPr>
+    </w:lvl>
+    <w:lvl w:ilvl="1" w:tplc="04090003" w:tentative="1">
+      <w:start w:val="1"/>
+      <w:numFmt w:val="bullet"/>
+      <w:lvlText w:val="o"/>
+      <w:lvlJc w:val="left"/>
+      <w:pPr>
+        <w:ind w:left="1800" w:hanging="360"/>
+      </w:pPr>
+      <w:rPr>
+        <w:rFonts w:ascii="Courier New" w:hAnsi="Courier New" w:hint="default"/>
+      </w:rPr>
+    </w:lvl>
+    <w:lvl w:ilvl="2" w:tplc="04090005" w:tentative="1">
+      <w:start w:val="1"/>
+      <w:numFmt w:val="bullet"/>
+      <w:lvlText w:val=""/>
+      <w:lvlJc w:val="left"/>
+      <w:pPr>
+        <w:ind w:left="2520" w:hanging="360"/>
+      </w:pPr>
+      <w:rPr>
+        <w:rFonts w:ascii="Wingdings" w:hAnsi="Wingdings" w:hint="default"/>
+      </w:rPr>
+    </w:lvl>
+    <w:lvl w:ilvl="3" w:tplc="04090001" w:tentative="1">
+      <w:start w:val="1"/>
+      <w:numFmt w:val="bullet"/>
+      <w:lvlText w:val=""/>
+      <w:lvlJc w:val="left"/>
+      <w:pPr>
+        <w:ind w:left="3240" w:hanging="360"/>
+      </w:pPr>
+      <w:rPr>
+        <w:rFonts w:ascii="Symbol" w:hAnsi="Symbol" w:hint="default"/>
+      </w:rPr>
+    </w:lvl>
+    <w:lvl w:ilvl="4" w:tplc="04090003" w:tentative="1">
+      <w:start w:val="1"/>
+      <w:numFmt w:val="bullet"/>
+      <w:lvlText w:val="o"/>
+      <w:lvlJc w:val="left"/>
+      <w:pPr>
+        <w:ind w:left="3960" w:hanging="360"/>
+      </w:pPr>
+      <w:rPr>
+        <w:rFonts w:ascii="Courier New" w:hAnsi="Courier New" w:hint="default"/>
+      </w:rPr>
+    </w:lvl>
+    <w:lvl w:ilvl="5" w:tplc="04090005" w:tentative="1">
+      <w:start w:val="1"/>
+      <w:numFmt w:val="bullet"/>
+      <w:lvlText w:val=""/>
+      <w:lvlJc w:val="left"/>
+      <w:pPr>
+        <w:ind w:left="4680" w:hanging="360"/>
+      </w:pPr>
+      <w:rPr>
+        <w:rFonts w:ascii="Wingdings" w:hAnsi="Wingdings" w:hint="default"/>
+      </w:rPr>
+    </w:lvl>
+    <w:lvl w:ilvl="6" w:tplc="04090001" w:tentative="1">
+      <w:start w:val="1"/>
+      <w:numFmt w:val="bullet"/>
+      <w:lvlText w:val=""/>
+      <w:lvlJc w:val="left"/>
+      <w:pPr>
+        <w:ind w:left="5400" w:hanging="360"/>
+      </w:pPr>
+      <w:rPr>
+        <w:rFonts w:ascii="Symbol" w:hAnsi="Symbol" w:hint="default"/>
+      </w:rPr>
+    </w:lvl>
+    <w:lvl w:ilvl="7" w:tplc="04090003" w:tentative="1">
+      <w:start w:val="1"/>
+      <w:numFmt w:val="bullet"/>
+      <w:lvlText w:val="o"/>
+      <w:lvlJc w:val="left"/>
+      <w:pPr>
+        <w:ind w:left="6120" w:hanging="360"/>
+      </w:pPr>
+      <w:rPr>
+        <w:rFonts w:ascii="Courier New" w:hAnsi="Courier New" w:hint="default"/>
+      </w:rPr>
+    </w:lvl>
+    <w:lvl w:ilvl="8" w:tplc="04090005" w:tentative="1">
+      <w:start w:val="1"/>
+      <w:numFmt w:val="bullet"/>
+      <w:lvlText w:val=""/>
+      <w:lvlJc w:val="left"/>
+      <w:pPr>
+        <w:ind w:left="6840" w:hanging="360"/>
+      </w:pPr>
+      <w:rPr>
+        <w:rFonts w:ascii="Wingdings" w:hAnsi="Wingdings" w:hint="default"/>
+      </w:rPr>
+    </w:lvl>
+  </w:abstractNum>
+  <w:abstractNum w:abstractNumId="5">
+    <w:nsid w:val="593C14B6"/>
+    <w:multiLevelType w:val="multilevel"/>
+    <w:tmpl w:val="0409001F"/>
+    <w:lvl w:ilvl="0">
+      <w:start w:val="1"/>
+      <w:numFmt w:val="decimal"/>
+      <w:lvlText w:val="%1."/>
+      <w:lvlJc w:val="left"/>
+      <w:pPr>
+        <w:ind w:left="1080" w:hanging="360"/>
+      </w:pPr>
+    </w:lvl>
+    <w:lvl w:ilvl="1">
+      <w:start w:val="1"/>
+      <w:numFmt w:val="decimal"/>
+      <w:lvlText w:val="%1.%2."/>
+      <w:lvlJc w:val="left"/>
+      <w:pPr>
+        <w:ind w:left="1512" w:hanging="432"/>
+      </w:pPr>
+    </w:lvl>
+    <w:lvl w:ilvl="2">
+      <w:start w:val="1"/>
+      <w:numFmt w:val="decimal"/>
+      <w:lvlText w:val="%1.%2.%3."/>
+      <w:lvlJc w:val="left"/>
+      <w:pPr>
+        <w:ind w:left="1944" w:hanging="504"/>
+      </w:pPr>
+    </w:lvl>
+    <w:lvl w:ilvl="3">
+      <w:start w:val="1"/>
+      <w:numFmt w:val="decimal"/>
+      <w:lvlText w:val="%1.%2.%3.%4."/>
+      <w:lvlJc w:val="left"/>
+      <w:pPr>
+        <w:ind w:left="2448" w:hanging="648"/>
+      </w:pPr>
+    </w:lvl>
+    <w:lvl w:ilvl="4">
+      <w:start w:val="1"/>
+      <w:numFmt w:val="decimal"/>
+      <w:lvlText w:val="%1.%2.%3.%4.%5."/>
+      <w:lvlJc w:val="left"/>
+      <w:pPr>
+        <w:ind w:left="2952" w:hanging="792"/>
+      </w:pPr>
+    </w:lvl>
+    <w:lvl w:ilvl="5">
+      <w:start w:val="1"/>
+      <w:numFmt w:val="decimal"/>
+      <w:lvlText w:val="%1.%2.%3.%4.%5.%6."/>
+      <w:lvlJc w:val="left"/>
+      <w:pPr>
+        <w:ind w:left="3456" w:hanging="936"/>
+      </w:pPr>
+    </w:lvl>
+    <w:lvl w:ilvl="6">
+      <w:start w:val="1"/>
+      <w:numFmt w:val="decimal"/>
+      <w:lvlText w:val="%1.%2.%3.%4.%5.%6.%7."/>
+      <w:lvlJc w:val="left"/>
+      <w:pPr>
+        <w:ind w:left="3960" w:hanging="1080"/>
+      </w:pPr>
+    </w:lvl>
+    <w:lvl w:ilvl="7">
+      <w:start w:val="1"/>
+      <w:numFmt w:val="decimal"/>
+      <w:lvlText w:val="%1.%2.%3.%4.%5.%6.%7.%8."/>
+      <w:lvlJc w:val="left"/>
+      <w:pPr>
+        <w:ind w:left="4464" w:hanging="1224"/>
+      </w:pPr>
+    </w:lvl>
+    <w:lvl w:ilvl="8">
+      <w:start w:val="1"/>
+      <w:numFmt w:val="decimal"/>
+      <w:lvlText w:val="%1.%2.%3.%4.%5.%6.%7.%8.%9."/>
+      <w:lvlJc w:val="left"/>
+      <w:pPr>
+        <w:ind w:left="5040" w:hanging="1440"/>
+      </w:pPr>
     </w:lvl>
   </w:abstractNum>
   <w:num w:numId="1">
@@ -1799,6 +2182,12 @@
   <w:num w:numId="4">
     <w:abstractNumId w:val="2"/>
   </w:num>
+  <w:num w:numId="5">
+    <w:abstractNumId w:val="4"/>
+  </w:num>
+  <w:num w:numId="6">
+    <w:abstractNumId w:val="5"/>
+  </w:num>
 </w:numbering>
 </file>
 
@@ -1808,6 +2197,8 @@
     <w:rPrDefault>
       <w:rPr>
         <w:rFonts w:ascii="Times New Roman" w:eastAsia="Times New Roman" w:hAnsi="Times New Roman" w:cs="Times New Roman"/>
+        <w:sz w:val="24"/>
+        <w:szCs w:val="24"/>
         <w:lang w:val="en-CA" w:eastAsia="en-CA" w:bidi="ar-SA"/>
       </w:rPr>
     </w:rPrDefault>
@@ -1974,13 +2365,11 @@
         <w:numId w:val="1"/>
       </w:numPr>
       <w:spacing w:before="120" w:after="60"/>
-      <w:ind w:left="720" w:hanging="720"/>
       <w:outlineLvl w:val="0"/>
     </w:pPr>
     <w:rPr>
       <w:rFonts w:ascii="Arial" w:hAnsi="Arial"/>
       <w:b/>
-      <w:sz w:val="24"/>
     </w:rPr>
   </w:style>
   <w:style w:type="paragraph" w:styleId="Heading2">
@@ -2042,7 +2431,6 @@
         <w:numId w:val="1"/>
       </w:numPr>
       <w:spacing w:before="240" w:after="60"/>
-      <w:ind w:left="2880"/>
       <w:outlineLvl w:val="4"/>
     </w:pPr>
     <w:rPr>
@@ -2060,7 +2448,6 @@
         <w:numId w:val="1"/>
       </w:numPr>
       <w:spacing w:before="240" w:after="60"/>
-      <w:ind w:left="2880"/>
       <w:outlineLvl w:val="5"/>
     </w:pPr>
     <w:rPr>
@@ -2079,7 +2466,6 @@
         <w:numId w:val="1"/>
       </w:numPr>
       <w:spacing w:before="240" w:after="60"/>
-      <w:ind w:left="2880"/>
       <w:outlineLvl w:val="6"/>
     </w:pPr>
   </w:style>
@@ -2094,7 +2480,6 @@
         <w:numId w:val="1"/>
       </w:numPr>
       <w:spacing w:before="240" w:after="60"/>
-      <w:ind w:left="2880"/>
       <w:outlineLvl w:val="7"/>
     </w:pPr>
     <w:rPr>
@@ -2112,7 +2497,6 @@
         <w:numId w:val="1"/>
       </w:numPr>
       <w:spacing w:before="240" w:after="60"/>
-      <w:ind w:left="2880"/>
       <w:outlineLvl w:val="8"/>
     </w:pPr>
     <w:rPr>
@@ -2518,9 +2902,18 @@
     </w:pPr>
     <w:rPr>
       <w:rFonts w:ascii="Arial Unicode MS" w:eastAsia="Arial Unicode MS" w:hAnsi="Arial Unicode MS" w:cs="Arial Unicode MS"/>
-      <w:sz w:val="24"/>
-      <w:szCs w:val="24"/>
-    </w:rPr>
+    </w:rPr>
+  </w:style>
+  <w:style w:type="paragraph" w:styleId="ListParagraph">
+    <w:name w:val="List Paragraph"/>
+    <w:basedOn w:val="Normal"/>
+    <w:uiPriority w:val="34"/>
+    <w:qFormat/>
+    <w:rsid w:val="008526D0"/>
+    <w:pPr>
+      <w:ind w:left="720"/>
+      <w:contextualSpacing/>
+    </w:pPr>
   </w:style>
 </w:styles>
 </file>
@@ -2531,6 +2924,8 @@
     <w:rPrDefault>
       <w:rPr>
         <w:rFonts w:ascii="Times New Roman" w:eastAsia="Times New Roman" w:hAnsi="Times New Roman" w:cs="Times New Roman"/>
+        <w:sz w:val="24"/>
+        <w:szCs w:val="24"/>
         <w:lang w:val="en-CA" w:eastAsia="en-CA" w:bidi="ar-SA"/>
       </w:rPr>
     </w:rPrDefault>
@@ -2697,13 +3092,11 @@
         <w:numId w:val="1"/>
       </w:numPr>
       <w:spacing w:before="120" w:after="60"/>
-      <w:ind w:left="720" w:hanging="720"/>
       <w:outlineLvl w:val="0"/>
     </w:pPr>
     <w:rPr>
       <w:rFonts w:ascii="Arial" w:hAnsi="Arial"/>
       <w:b/>
-      <w:sz w:val="24"/>
     </w:rPr>
   </w:style>
   <w:style w:type="paragraph" w:styleId="Heading2">
@@ -2765,7 +3158,6 @@
         <w:numId w:val="1"/>
       </w:numPr>
       <w:spacing w:before="240" w:after="60"/>
-      <w:ind w:left="2880"/>
       <w:outlineLvl w:val="4"/>
     </w:pPr>
     <w:rPr>
@@ -2783,7 +3175,6 @@
         <w:numId w:val="1"/>
       </w:numPr>
       <w:spacing w:before="240" w:after="60"/>
-      <w:ind w:left="2880"/>
       <w:outlineLvl w:val="5"/>
     </w:pPr>
     <w:rPr>
@@ -2802,7 +3193,6 @@
         <w:numId w:val="1"/>
       </w:numPr>
       <w:spacing w:before="240" w:after="60"/>
-      <w:ind w:left="2880"/>
       <w:outlineLvl w:val="6"/>
     </w:pPr>
   </w:style>
@@ -2817,7 +3207,6 @@
         <w:numId w:val="1"/>
       </w:numPr>
       <w:spacing w:before="240" w:after="60"/>
-      <w:ind w:left="2880"/>
       <w:outlineLvl w:val="7"/>
     </w:pPr>
     <w:rPr>
@@ -2835,7 +3224,6 @@
         <w:numId w:val="1"/>
       </w:numPr>
       <w:spacing w:before="240" w:after="60"/>
-      <w:ind w:left="2880"/>
       <w:outlineLvl w:val="8"/>
     </w:pPr>
     <w:rPr>
@@ -3241,9 +3629,18 @@
     </w:pPr>
     <w:rPr>
       <w:rFonts w:ascii="Arial Unicode MS" w:eastAsia="Arial Unicode MS" w:hAnsi="Arial Unicode MS" w:cs="Arial Unicode MS"/>
-      <w:sz w:val="24"/>
-      <w:szCs w:val="24"/>
-    </w:rPr>
+    </w:rPr>
+  </w:style>
+  <w:style w:type="paragraph" w:styleId="ListParagraph">
+    <w:name w:val="List Paragraph"/>
+    <w:basedOn w:val="Normal"/>
+    <w:uiPriority w:val="34"/>
+    <w:qFormat/>
+    <w:rsid w:val="008526D0"/>
+    <w:pPr>
+      <w:ind w:left="720"/>
+      <w:contextualSpacing/>
+    </w:pPr>
   </w:style>
 </w:styles>
 </file>

</xml_diff>